<commit_message>
GDD One Pagers 1-5
</commit_message>
<xml_diff>
--- a/Day 1.docx
+++ b/Day 1.docx
@@ -116,13 +116,7 @@
       </w:r>
       <w:proofErr w:type="spellEnd"/>
       <w:r>
-        <w:t xml:space="preserve">’ out like no punk bitch.” </w:t>
-      </w:r>
-      <w:r>
-        <w:t xml:space="preserve">suggest how SEGA as a console didn’t </w:t>
-      </w:r>
-      <w:r>
-        <w:t>last long compared to Nintendo at the time.</w:t>
+        <w:t>’ out like no punk bitch.” suggest how SEGA as a console didn’t last long compared to Nintendo at the time.</w:t>
       </w:r>
     </w:p>
     <w:p>
@@ -155,19 +149,14 @@
         <w:pStyle w:val="ListParagraph"/>
       </w:pPr>
       <w:r>
-        <w:t xml:space="preserve">Fable 2 </w:t>
-      </w:r>
-      <w:proofErr w:type="gramStart"/>
-      <w:r>
-        <w:t>–</w:t>
-      </w:r>
-      <w:r>
-        <w:t xml:space="preserve">  </w:t>
+        <w:t>Fable 2 –</w:t>
+      </w:r>
+      <w:r>
+        <w:t xml:space="preserve"> </w:t>
       </w:r>
       <w:r>
         <w:t>RPG</w:t>
       </w:r>
-      <w:proofErr w:type="gramEnd"/>
     </w:p>
     <w:p>
       <w:pPr>
@@ -332,121 +321,124 @@
       </w:r>
       <w:proofErr w:type="spellStart"/>
       <w:r>
-        <w:t>Scroller</w:t>
-      </w:r>
-      <w:proofErr w:type="spellEnd"/>
-    </w:p>
-    <w:p>
-      <w:pPr>
-        <w:pStyle w:val="ListParagraph"/>
-      </w:pPr>
-      <w:r>
-        <w:t>Space Invaders – Shooter/Arcade</w:t>
-      </w:r>
-    </w:p>
-    <w:p>
-      <w:pPr>
-        <w:pStyle w:val="ListParagraph"/>
-      </w:pPr>
-      <w:r>
-        <w:t>Star Wars: Battlefront – First/Third Person Shooter</w:t>
-      </w:r>
-    </w:p>
-    <w:p>
-      <w:pPr>
-        <w:pStyle w:val="ListParagraph"/>
-      </w:pPr>
-      <w:proofErr w:type="spellStart"/>
-      <w:r>
-        <w:t>Starcraft</w:t>
-      </w:r>
-      <w:proofErr w:type="spellEnd"/>
-      <w:r>
-        <w:t xml:space="preserve"> – Real-Time Strategy</w:t>
-      </w:r>
-    </w:p>
-    <w:p>
-      <w:pPr>
-        <w:pStyle w:val="ListParagraph"/>
-      </w:pPr>
-      <w:r>
-        <w:t>Street Fighter 2 – Fighting</w:t>
-      </w:r>
-    </w:p>
-    <w:p>
-      <w:pPr>
-        <w:pStyle w:val="ListParagraph"/>
-      </w:pPr>
-      <w:r>
-        <w:t>Super Mario Bros. – Platform</w:t>
-      </w:r>
-    </w:p>
-    <w:p>
-      <w:pPr>
-        <w:pStyle w:val="ListParagraph"/>
-      </w:pPr>
-      <w:r>
-        <w:t xml:space="preserve">TMNT – Beat </w:t>
-      </w:r>
-      <w:proofErr w:type="spellStart"/>
-      <w:r>
-        <w:t>Em</w:t>
-      </w:r>
-      <w:proofErr w:type="spellEnd"/>
-      <w:r>
-        <w:t xml:space="preserve"> Up/Platform</w:t>
-      </w:r>
-    </w:p>
-    <w:p>
-      <w:pPr>
-        <w:pStyle w:val="ListParagraph"/>
-      </w:pPr>
-      <w:r>
-        <w:t>Tekken: Dark Resurrection – Fighting</w:t>
-      </w:r>
-    </w:p>
-    <w:p>
-      <w:pPr>
-        <w:pStyle w:val="ListParagraph"/>
-      </w:pPr>
-      <w:r>
-        <w:t xml:space="preserve">The Legend </w:t>
-      </w:r>
-      <w:proofErr w:type="gramStart"/>
-      <w:r>
-        <w:t>Of</w:t>
-      </w:r>
-      <w:proofErr w:type="gramEnd"/>
-      <w:r>
-        <w:t xml:space="preserve"> Zelda – Action/Adventure</w:t>
-      </w:r>
-    </w:p>
-    <w:p>
-      <w:pPr>
-        <w:pStyle w:val="ListParagraph"/>
-      </w:pPr>
-      <w:r>
-        <w:t xml:space="preserve">The Sims 2 </w:t>
-      </w:r>
-      <w:r>
-        <w:t>–</w:t>
-      </w:r>
-      <w:r>
-        <w:t xml:space="preserve"> </w:t>
-      </w:r>
-      <w:r>
-        <w:t>Life Simulation</w:t>
-      </w:r>
-    </w:p>
-    <w:p>
-      <w:pPr>
-        <w:pStyle w:val="ListParagraph"/>
-      </w:pPr>
-      <w:r>
-        <w:t>Uncharted 3: Drake’s Deception – Action/Adventure</w:t>
+        <w:t>Scrol</w:t>
       </w:r>
       <w:bookmarkStart w:id="0" w:name="_GoBack"/>
       <w:bookmarkEnd w:id="0"/>
+      <w:r>
+        <w:t>ler</w:t>
+      </w:r>
+      <w:proofErr w:type="spellEnd"/>
+    </w:p>
+    <w:p>
+      <w:pPr>
+        <w:pStyle w:val="ListParagraph"/>
+      </w:pPr>
+      <w:r>
+        <w:t>Space Invaders – Shooter/Arcade</w:t>
+      </w:r>
+    </w:p>
+    <w:p>
+      <w:pPr>
+        <w:pStyle w:val="ListParagraph"/>
+      </w:pPr>
+      <w:r>
+        <w:t>Star Wars: Battlefront – First/Third Person Shooter</w:t>
+      </w:r>
+    </w:p>
+    <w:p>
+      <w:pPr>
+        <w:pStyle w:val="ListParagraph"/>
+      </w:pPr>
+      <w:proofErr w:type="spellStart"/>
+      <w:r>
+        <w:t>Starcraft</w:t>
+      </w:r>
+      <w:proofErr w:type="spellEnd"/>
+      <w:r>
+        <w:t xml:space="preserve"> – Real-Time Strategy</w:t>
+      </w:r>
+    </w:p>
+    <w:p>
+      <w:pPr>
+        <w:pStyle w:val="ListParagraph"/>
+      </w:pPr>
+      <w:r>
+        <w:t>Street Fighter 2 – Fighting</w:t>
+      </w:r>
+    </w:p>
+    <w:p>
+      <w:pPr>
+        <w:pStyle w:val="ListParagraph"/>
+      </w:pPr>
+      <w:r>
+        <w:t>Super Mario Bros. – Platform</w:t>
+      </w:r>
+    </w:p>
+    <w:p>
+      <w:pPr>
+        <w:pStyle w:val="ListParagraph"/>
+      </w:pPr>
+      <w:r>
+        <w:t xml:space="preserve">TMNT – Beat </w:t>
+      </w:r>
+      <w:proofErr w:type="spellStart"/>
+      <w:r>
+        <w:t>Em</w:t>
+      </w:r>
+      <w:proofErr w:type="spellEnd"/>
+      <w:r>
+        <w:t xml:space="preserve"> Up/Platform</w:t>
+      </w:r>
+    </w:p>
+    <w:p>
+      <w:pPr>
+        <w:pStyle w:val="ListParagraph"/>
+      </w:pPr>
+      <w:r>
+        <w:t>Tekken: Dark Resurrection – Fighting</w:t>
+      </w:r>
+    </w:p>
+    <w:p>
+      <w:pPr>
+        <w:pStyle w:val="ListParagraph"/>
+      </w:pPr>
+      <w:r>
+        <w:t xml:space="preserve">The Legend </w:t>
+      </w:r>
+      <w:proofErr w:type="gramStart"/>
+      <w:r>
+        <w:t>Of</w:t>
+      </w:r>
+      <w:proofErr w:type="gramEnd"/>
+      <w:r>
+        <w:t xml:space="preserve"> Zelda – Action/Adventure</w:t>
+      </w:r>
+    </w:p>
+    <w:p>
+      <w:pPr>
+        <w:pStyle w:val="ListParagraph"/>
+      </w:pPr>
+      <w:r>
+        <w:t xml:space="preserve">The Sims 2 </w:t>
+      </w:r>
+      <w:r>
+        <w:t>–</w:t>
+      </w:r>
+      <w:r>
+        <w:t xml:space="preserve"> </w:t>
+      </w:r>
+      <w:r>
+        <w:t>Life Simulation</w:t>
+      </w:r>
+    </w:p>
+    <w:p>
+      <w:pPr>
+        <w:pStyle w:val="ListParagraph"/>
+      </w:pPr>
+      <w:r>
+        <w:t>Uncharted 3: Drake’s Deception – Action/Adventure</w:t>
+      </w:r>
     </w:p>
     <w:sectPr>
       <w:pgSz w:w="12240" w:h="15840"/>

</xml_diff>